<commit_message>
Change Documentation/Test Strategy v1.0.docx
</commit_message>
<xml_diff>
--- a/Documentation/Test Strategy v1.0.docx
+++ b/Documentation/Test Strategy v1.0.docx
@@ -74,7 +74,16 @@
           <w:szCs w:val="44"/>
           <w:lang w:val="en-US"/>
         </w:rPr>
-        <w:t>D7 Auto Service Center Web-App</w:t>
+        <w:t>Barangay South Signal Village</w:t>
+      </w:r>
+      <w:r>
+        <w:rPr>
+          <w:rFonts w:ascii="Arial" w:hAnsi="Arial" w:cs="Arial"/>
+          <w:sz w:val="44"/>
+          <w:szCs w:val="44"/>
+          <w:lang w:val="en-US"/>
+        </w:rPr>
+        <w:t xml:space="preserve"> Web-App</w:t>
       </w:r>
     </w:p>
     <w:p>
@@ -1301,14 +1310,25 @@
           <w:lang w:val="en-US"/>
         </w:rPr>
       </w:pPr>
-      <w:r>
-        <w:rPr>
-          <w:rFonts w:ascii="Arial" w:hAnsi="Arial" w:cs="Arial"/>
-          <w:sz w:val="24"/>
-          <w:szCs w:val="24"/>
-          <w:lang w:val="en-US"/>
-        </w:rPr>
-        <w:t>Developmentality who will be responsible for approving this document</w:t>
+      <w:proofErr w:type="spellStart"/>
+      <w:r>
+        <w:rPr>
+          <w:rFonts w:ascii="Arial" w:hAnsi="Arial" w:cs="Arial"/>
+          <w:sz w:val="24"/>
+          <w:szCs w:val="24"/>
+          <w:lang w:val="en-US"/>
+        </w:rPr>
+        <w:t>Developmentality</w:t>
+      </w:r>
+      <w:proofErr w:type="spellEnd"/>
+      <w:r>
+        <w:rPr>
+          <w:rFonts w:ascii="Arial" w:hAnsi="Arial" w:cs="Arial"/>
+          <w:sz w:val="24"/>
+          <w:szCs w:val="24"/>
+          <w:lang w:val="en-US"/>
+        </w:rPr>
+        <w:t xml:space="preserve"> who will be responsible for approving this document</w:t>
       </w:r>
       <w:r>
         <w:rPr>
@@ -1706,14 +1726,25 @@
                 <w:lang w:val="en-US"/>
               </w:rPr>
             </w:pPr>
-            <w:r>
-              <w:rPr>
-                <w:rFonts w:ascii="Arial" w:hAnsi="Arial" w:cs="Arial"/>
-                <w:sz w:val="24"/>
-                <w:szCs w:val="24"/>
-                <w:lang w:val="en-US"/>
-              </w:rPr>
-              <w:t>Aspeli, Mabelle T.</w:t>
+            <w:proofErr w:type="spellStart"/>
+            <w:r>
+              <w:rPr>
+                <w:rFonts w:ascii="Arial" w:hAnsi="Arial" w:cs="Arial"/>
+                <w:sz w:val="24"/>
+                <w:szCs w:val="24"/>
+                <w:lang w:val="en-US"/>
+              </w:rPr>
+              <w:t>Aspeli</w:t>
+            </w:r>
+            <w:proofErr w:type="spellEnd"/>
+            <w:r>
+              <w:rPr>
+                <w:rFonts w:ascii="Arial" w:hAnsi="Arial" w:cs="Arial"/>
+                <w:sz w:val="24"/>
+                <w:szCs w:val="24"/>
+                <w:lang w:val="en-US"/>
+              </w:rPr>
+              <w:t>, Mabelle T.</w:t>
             </w:r>
           </w:p>
         </w:tc>
@@ -1873,14 +1904,25 @@
         </w:rPr>
         <w:t xml:space="preserve">The </w:t>
       </w:r>
-      <w:r>
-        <w:rPr>
-          <w:rFonts w:ascii="Arial" w:hAnsi="Arial" w:cs="Arial"/>
-          <w:sz w:val="24"/>
-          <w:szCs w:val="24"/>
-          <w:lang w:val="en-US"/>
-        </w:rPr>
-        <w:t xml:space="preserve">SoCIT </w:t>
+      <w:proofErr w:type="spellStart"/>
+      <w:r>
+        <w:rPr>
+          <w:rFonts w:ascii="Arial" w:hAnsi="Arial" w:cs="Arial"/>
+          <w:sz w:val="24"/>
+          <w:szCs w:val="24"/>
+          <w:lang w:val="en-US"/>
+        </w:rPr>
+        <w:t>SoCIT</w:t>
+      </w:r>
+      <w:proofErr w:type="spellEnd"/>
+      <w:r>
+        <w:rPr>
+          <w:rFonts w:ascii="Arial" w:hAnsi="Arial" w:cs="Arial"/>
+          <w:sz w:val="24"/>
+          <w:szCs w:val="24"/>
+          <w:lang w:val="en-US"/>
+        </w:rPr>
+        <w:t xml:space="preserve"> </w:t>
       </w:r>
       <w:r>
         <w:rPr>
@@ -3111,6 +3153,15 @@
 </file>
 
 <file path=customXml/item1.xml><?xml version="1.0" encoding="utf-8"?>
+<?mso-contentType ?>
+<FormTemplates xmlns="http://schemas.microsoft.com/sharepoint/v3/contenttype/forms">
+  <Display>DocumentLibraryForm</Display>
+  <Edit>DocumentLibraryForm</Edit>
+  <New>DocumentLibraryForm</New>
+</FormTemplates>
+</file>
+
+<file path=customXml/item2.xml><?xml version="1.0" encoding="utf-8"?>
 <p:properties xmlns:p="http://schemas.microsoft.com/office/2006/metadata/properties" xmlns:xsi="http://www.w3.org/2001/XMLSchema-instance" xmlns:pc="http://schemas.microsoft.com/office/infopath/2007/PartnerControls">
   <documentManagement>
     <TaxCatchAll xmlns="becc6418-98a4-4be0-bb44-3ce60d9e2ca3" xsi:nil="true"/>
@@ -3121,16 +3172,11 @@
 </p:properties>
 </file>
 
-<file path=customXml/item2.xml><?xml version="1.0" encoding="utf-8"?>
-<?mso-contentType ?>
-<FormTemplates xmlns="http://schemas.microsoft.com/sharepoint/v3/contenttype/forms">
-  <Display>DocumentLibraryForm</Display>
-  <Edit>DocumentLibraryForm</Edit>
-  <New>DocumentLibraryForm</New>
-</FormTemplates>
+<file path=customXml/item3.xml><?xml version="1.0" encoding="utf-8"?>
+<b:Sources xmlns:b="http://schemas.openxmlformats.org/officeDocument/2006/bibliography" xmlns="http://schemas.openxmlformats.org/officeDocument/2006/bibliography" SelectedStyle="\IEEE2006OfficeOnline.xsl" StyleName="IEEE" Version="2006"/>
 </file>
 
-<file path=customXml/item3.xml><?xml version="1.0" encoding="utf-8"?>
+<file path=customXml/item4.xml><?xml version="1.0" encoding="utf-8"?>
 <ct:contentTypeSchema xmlns:ct="http://schemas.microsoft.com/office/2006/metadata/contentType" xmlns:ma="http://schemas.microsoft.com/office/2006/metadata/properties/metaAttributes" ct:_="" ma:_="" ma:contentTypeName="Document" ma:contentTypeID="0x0101006E296302A21A604AB30B08CDD982AED5" ma:contentTypeVersion="12" ma:contentTypeDescription="Create a new document." ma:contentTypeScope="" ma:versionID="2411397367730b88b4ae1313df5930ce">
   <xsd:schema xmlns:xsd="http://www.w3.org/2001/XMLSchema" xmlns:xs="http://www.w3.org/2001/XMLSchema" xmlns:p="http://schemas.microsoft.com/office/2006/metadata/properties" xmlns:ns2="8bf23f84-f8bc-4e67-ab33-02601704301c" xmlns:ns3="becc6418-98a4-4be0-bb44-3ce60d9e2ca3" targetNamespace="http://schemas.microsoft.com/office/2006/metadata/properties" ma:root="true" ma:fieldsID="bac3b656fceb4b04cf18ebb82b7de045" ns2:_="" ns3:_="">
     <xsd:import namespace="8bf23f84-f8bc-4e67-ab33-02601704301c"/>
@@ -3345,20 +3391,7 @@
 </ct:contentTypeSchema>
 </file>
 
-<file path=customXml/item4.xml><?xml version="1.0" encoding="utf-8"?>
-<b:Sources xmlns:b="http://schemas.openxmlformats.org/officeDocument/2006/bibliography" xmlns="http://schemas.openxmlformats.org/officeDocument/2006/bibliography" SelectedStyle="\IEEE2006OfficeOnline.xsl" StyleName="IEEE" Version="2006"/>
-</file>
-
 <file path=customXml/itemProps1.xml><?xml version="1.0" encoding="utf-8"?>
-<ds:datastoreItem xmlns:ds="http://schemas.openxmlformats.org/officeDocument/2006/customXml" ds:itemID="{FD42AC1E-0C20-4994-ACBD-AC69F0E38823}">
-  <ds:schemaRefs>
-    <ds:schemaRef ds:uri="http://schemas.microsoft.com/office/2006/metadata/properties"/>
-    <ds:schemaRef ds:uri="http://schemas.microsoft.com/office/infopath/2007/PartnerControls"/>
-  </ds:schemaRefs>
-</ds:datastoreItem>
-</file>
-
-<file path=customXml/itemProps2.xml><?xml version="1.0" encoding="utf-8"?>
 <ds:datastoreItem xmlns:ds="http://schemas.openxmlformats.org/officeDocument/2006/customXml" ds:itemID="{3358753F-2635-4C54-B80B-F4671EFDDFEC}">
   <ds:schemaRefs>
     <ds:schemaRef ds:uri="http://schemas.microsoft.com/sharepoint/v3/contenttype/forms"/>
@@ -3366,14 +3399,40 @@
 </ds:datastoreItem>
 </file>
 
-<file path=customXml/itemProps3.xml><?xml version="1.0" encoding="utf-8"?>
-<ds:datastoreItem xmlns:ds="http://schemas.openxmlformats.org/officeDocument/2006/customXml" ds:itemID="{5FCB8FC8-DA99-4F1F-89E3-95F9483AC5E1}"/>
+<file path=customXml/itemProps2.xml><?xml version="1.0" encoding="utf-8"?>
+<ds:datastoreItem xmlns:ds="http://schemas.openxmlformats.org/officeDocument/2006/customXml" ds:itemID="{FD42AC1E-0C20-4994-ACBD-AC69F0E38823}">
+  <ds:schemaRefs>
+    <ds:schemaRef ds:uri="http://schemas.microsoft.com/office/2006/metadata/properties"/>
+    <ds:schemaRef ds:uri="http://schemas.microsoft.com/office/infopath/2007/PartnerControls"/>
+    <ds:schemaRef ds:uri="becc6418-98a4-4be0-bb44-3ce60d9e2ca3"/>
+    <ds:schemaRef ds:uri="8bf23f84-f8bc-4e67-ab33-02601704301c"/>
+  </ds:schemaRefs>
+</ds:datastoreItem>
 </file>
 
-<file path=customXml/itemProps4.xml><?xml version="1.0" encoding="utf-8"?>
+<file path=customXml/itemProps3.xml><?xml version="1.0" encoding="utf-8"?>
 <ds:datastoreItem xmlns:ds="http://schemas.openxmlformats.org/officeDocument/2006/customXml" ds:itemID="{DCF64F4F-7DAC-4F68-ABF4-1CF6635229CC}">
   <ds:schemaRefs>
     <ds:schemaRef ds:uri="http://schemas.openxmlformats.org/officeDocument/2006/bibliography"/>
   </ds:schemaRefs>
 </ds:datastoreItem>
+</file>
+
+<file path=customXml/itemProps4.xml><?xml version="1.0" encoding="utf-8"?>
+<ds:datastoreItem xmlns:ds="http://schemas.openxmlformats.org/officeDocument/2006/customXml" ds:itemID="{5FCB8FC8-DA99-4F1F-89E3-95F9483AC5E1}">
+  <ds:schemaRefs>
+    <ds:schemaRef ds:uri="http://schemas.microsoft.com/office/2006/metadata/contentType"/>
+    <ds:schemaRef ds:uri="http://schemas.microsoft.com/office/2006/metadata/properties/metaAttributes"/>
+    <ds:schemaRef ds:uri="http://www.w3.org/2001/XMLSchema"/>
+    <ds:schemaRef ds:uri="http://schemas.microsoft.com/office/2006/metadata/properties"/>
+    <ds:schemaRef ds:uri="8bf23f84-f8bc-4e67-ab33-02601704301c"/>
+    <ds:schemaRef ds:uri="becc6418-98a4-4be0-bb44-3ce60d9e2ca3"/>
+    <ds:schemaRef ds:uri="http://schemas.microsoft.com/office/2006/documentManagement/types"/>
+    <ds:schemaRef ds:uri="http://schemas.microsoft.com/office/infopath/2007/PartnerControls"/>
+    <ds:schemaRef ds:uri="http://schemas.openxmlformats.org/package/2006/metadata/core-properties"/>
+    <ds:schemaRef ds:uri="http://purl.org/dc/elements/1.1/"/>
+    <ds:schemaRef ds:uri="http://purl.org/dc/terms/"/>
+    <ds:schemaRef ds:uri="http://schemas.microsoft.com/internal/obd"/>
+  </ds:schemaRefs>
+</ds:datastoreItem>
 </file>
</xml_diff>

<commit_message>
Update Documentation/Test Strategy v1.0.docx
</commit_message>
<xml_diff>
--- a/Documentation/Test Strategy v1.0.docx
+++ b/Documentation/Test Strategy v1.0.docx
@@ -2118,17 +2118,92 @@
     </w:p>
     <w:p>
       <w:pPr>
-        <w:spacing w:after="0" w:line="480" w:lineRule="auto"/>
-        <w:rPr>
-          <w:lang w:val="en-US"/>
-        </w:rPr>
-      </w:pPr>
-      <w:r>
-        <w:rPr>
-          <w:lang w:val="en-US"/>
-        </w:rPr>
-        <w:t>Lorem ipsum</w:t>
-      </w:r>
+        <w:pStyle w:val="Heading1"/>
+        <w:spacing w:line="480" w:lineRule="auto"/>
+        <w:rPr>
+          <w:rFonts w:ascii="Arial" w:eastAsiaTheme="minorHAnsi" w:hAnsi="Arial" w:cs="Arial"/>
+          <w:color w:val="auto"/>
+          <w:sz w:val="24"/>
+          <w:szCs w:val="24"/>
+          <w:lang w:val="en-US"/>
+        </w:rPr>
+      </w:pPr>
+      <w:bookmarkStart w:id="5" w:name="_Toc143678821"/>
+      <w:r>
+        <w:rPr>
+          <w:rFonts w:ascii="Arial" w:eastAsiaTheme="minorHAnsi" w:hAnsi="Arial" w:cs="Arial"/>
+          <w:color w:val="auto"/>
+          <w:sz w:val="24"/>
+          <w:szCs w:val="24"/>
+          <w:lang w:val="en-US"/>
+        </w:rPr>
+        <w:t xml:space="preserve">Release control is one of the most important parts of a quality assurance approach for tests. Team AV will make sure that test execution and release management techniques are established in an organized manner. </w:t>
+      </w:r>
+    </w:p>
+    <w:p>
+      <w:pPr>
+        <w:rPr>
+          <w:lang w:val="en-US"/>
+        </w:rPr>
+      </w:pPr>
+    </w:p>
+    <w:p>
+      <w:pPr>
+        <w:pStyle w:val="Heading1"/>
+        <w:spacing w:line="480" w:lineRule="auto"/>
+        <w:rPr>
+          <w:rFonts w:ascii="Arial" w:eastAsiaTheme="minorHAnsi" w:hAnsi="Arial" w:cs="Arial"/>
+          <w:color w:val="auto"/>
+          <w:sz w:val="24"/>
+          <w:szCs w:val="24"/>
+          <w:lang w:val="en-US"/>
+        </w:rPr>
+      </w:pPr>
+      <w:r>
+        <w:rPr>
+          <w:rFonts w:ascii="Arial" w:eastAsiaTheme="minorHAnsi" w:hAnsi="Arial" w:cs="Arial"/>
+          <w:color w:val="auto"/>
+          <w:sz w:val="24"/>
+          <w:szCs w:val="24"/>
+          <w:lang w:val="en-US"/>
+        </w:rPr>
+        <w:t xml:space="preserve">The Barangay South Signal Village Web App will be put through </w:t>
+      </w:r>
+      <w:proofErr w:type="gramStart"/>
+      <w:r>
+        <w:rPr>
+          <w:rFonts w:ascii="Arial" w:eastAsiaTheme="minorHAnsi" w:hAnsi="Arial" w:cs="Arial"/>
+          <w:color w:val="auto"/>
+          <w:sz w:val="24"/>
+          <w:szCs w:val="24"/>
+          <w:lang w:val="en-US"/>
+        </w:rPr>
+        <w:t>a number of</w:t>
+      </w:r>
+      <w:proofErr w:type="gramEnd"/>
+      <w:r>
+        <w:rPr>
+          <w:rFonts w:ascii="Arial" w:eastAsiaTheme="minorHAnsi" w:hAnsi="Arial" w:cs="Arial"/>
+          <w:color w:val="auto"/>
+          <w:sz w:val="24"/>
+          <w:szCs w:val="24"/>
+          <w:lang w:val="en-US"/>
+        </w:rPr>
+        <w:t xml:space="preserve"> tests throughout test execution, including those for performance, functionality, load, spike, smoke testing, and others, to make sure that all of its requirements and specifications are met. </w:t>
+      </w:r>
+    </w:p>
+    <w:p>
+      <w:pPr>
+        <w:pStyle w:val="Heading1"/>
+        <w:spacing w:line="480" w:lineRule="auto"/>
+        <w:rPr>
+          <w:rFonts w:asciiTheme="minorHAnsi" w:eastAsiaTheme="minorHAnsi" w:hAnsiTheme="minorHAnsi" w:cstheme="minorBidi"/>
+          <w:color w:val="auto"/>
+          <w:sz w:val="22"/>
+          <w:szCs w:val="22"/>
+          <w:lang w:val="en-US"/>
+        </w:rPr>
+      </w:pPr>
     </w:p>
     <w:p>
       <w:pPr>
@@ -2142,7 +2217,6 @@
           <w:lang w:val="en-US"/>
         </w:rPr>
       </w:pPr>
-      <w:bookmarkStart w:id="5" w:name="_Toc143678821"/>
       <w:r>
         <w:rPr>
           <w:rFonts w:ascii="Arial" w:hAnsi="Arial" w:cs="Arial"/>
@@ -2157,17 +2231,10 @@
     </w:p>
     <w:p>
       <w:pPr>
-        <w:spacing w:after="0" w:line="480" w:lineRule="auto"/>
-        <w:rPr>
-          <w:lang w:val="en-US"/>
-        </w:rPr>
-      </w:pPr>
-      <w:r>
-        <w:rPr>
-          <w:lang w:val="en-US"/>
-        </w:rPr>
-        <w:t>Lorem ipsum</w:t>
-      </w:r>
+        <w:rPr>
+          <w:lang w:val="en-US"/>
+        </w:rPr>
+      </w:pPr>
     </w:p>
     <w:p>
       <w:pPr>
@@ -3153,12 +3220,7 @@
 </file>
 
 <file path=customXml/item1.xml><?xml version="1.0" encoding="utf-8"?>
-<?mso-contentType ?>
-<FormTemplates xmlns="http://schemas.microsoft.com/sharepoint/v3/contenttype/forms">
-  <Display>DocumentLibraryForm</Display>
-  <Edit>DocumentLibraryForm</Edit>
-  <New>DocumentLibraryForm</New>
-</FormTemplates>
+<b:Sources xmlns:b="http://schemas.openxmlformats.org/officeDocument/2006/bibliography" xmlns="http://schemas.openxmlformats.org/officeDocument/2006/bibliography" SelectedStyle="\IEEE2006OfficeOnline.xsl" StyleName="IEEE" Version="2006"/>
 </file>
 
 <file path=customXml/item2.xml><?xml version="1.0" encoding="utf-8"?>
@@ -3173,7 +3235,12 @@
 </file>
 
 <file path=customXml/item3.xml><?xml version="1.0" encoding="utf-8"?>
-<b:Sources xmlns:b="http://schemas.openxmlformats.org/officeDocument/2006/bibliography" xmlns="http://schemas.openxmlformats.org/officeDocument/2006/bibliography" SelectedStyle="\IEEE2006OfficeOnline.xsl" StyleName="IEEE" Version="2006"/>
+<?mso-contentType ?>
+<FormTemplates xmlns="http://schemas.microsoft.com/sharepoint/v3/contenttype/forms">
+  <Display>DocumentLibraryForm</Display>
+  <Edit>DocumentLibraryForm</Edit>
+  <New>DocumentLibraryForm</New>
+</FormTemplates>
 </file>
 
 <file path=customXml/item4.xml><?xml version="1.0" encoding="utf-8"?>
@@ -3392,9 +3459,9 @@
 </file>
 
 <file path=customXml/itemProps1.xml><?xml version="1.0" encoding="utf-8"?>
-<ds:datastoreItem xmlns:ds="http://schemas.openxmlformats.org/officeDocument/2006/customXml" ds:itemID="{3358753F-2635-4C54-B80B-F4671EFDDFEC}">
+<ds:datastoreItem xmlns:ds="http://schemas.openxmlformats.org/officeDocument/2006/customXml" ds:itemID="{DCF64F4F-7DAC-4F68-ABF4-1CF6635229CC}">
   <ds:schemaRefs>
-    <ds:schemaRef ds:uri="http://schemas.microsoft.com/sharepoint/v3/contenttype/forms"/>
+    <ds:schemaRef ds:uri="http://schemas.openxmlformats.org/officeDocument/2006/bibliography"/>
   </ds:schemaRefs>
 </ds:datastoreItem>
 </file>
@@ -3411,9 +3478,9 @@
 </file>
 
 <file path=customXml/itemProps3.xml><?xml version="1.0" encoding="utf-8"?>
-<ds:datastoreItem xmlns:ds="http://schemas.openxmlformats.org/officeDocument/2006/customXml" ds:itemID="{DCF64F4F-7DAC-4F68-ABF4-1CF6635229CC}">
+<ds:datastoreItem xmlns:ds="http://schemas.openxmlformats.org/officeDocument/2006/customXml" ds:itemID="{3358753F-2635-4C54-B80B-F4671EFDDFEC}">
   <ds:schemaRefs>
-    <ds:schemaRef ds:uri="http://schemas.openxmlformats.org/officeDocument/2006/bibliography"/>
+    <ds:schemaRef ds:uri="http://schemas.microsoft.com/sharepoint/v3/contenttype/forms"/>
   </ds:schemaRefs>
 </ds:datastoreItem>
 </file>

</xml_diff>